<commit_message>
solved filtering bug and docx style persisting
</commit_message>
<xml_diff>
--- a/assets/docx_cover_letters/test_file.docx
+++ b/assets/docx_cover_letters/test_file.docx
@@ -17,7 +17,13 @@
           <w:szCs w:val="12"/>
         </w:rPr>
       </w:pPr>
-      <w:r/>
+      <w:bookmarkStart w:colFirst="0" w:colLast="0" w:name="_92iboyl5z3ad" w:id="0"/>
+      <w:bookmarkEnd w:id="0"/>
+      <w:r>
+        <w:rPr>
+          <w:rtl w:val="0"/>
+        </w:rPr>
+      </w:r>
     </w:p>
     <w:tbl>
       <w:tblPr>
@@ -60,21 +66,251 @@
             </w:tcMar>
           </w:tcPr>
           <w:p>
-            <w:r>
+            <w:pPr>
+              <w:pageBreakBefore w:val="0"/>
+              <w:pBdr>
+                <w:top w:space="0" w:sz="0" w:val="nil"/>
+                <w:left w:space="0" w:sz="0" w:val="nil"/>
+                <w:bottom w:space="0" w:sz="0" w:val="nil"/>
+                <w:right w:space="0" w:sz="0" w:val="nil"/>
+                <w:between w:space="0" w:sz="0" w:val="nil"/>
+              </w:pBdr>
+              <w:shd w:fill="auto" w:val="clear"/>
+              <w:spacing w:before="0" w:line="240" w:lineRule="auto"/>
+              <w:rPr>
+                <w:rFonts w:ascii="Raleway" w:cs="Raleway" w:eastAsia="Raleway" w:hAnsi="Raleway"/>
+                <w:b w:val="1"/>
+                <w:sz w:val="48"/>
+                <w:szCs w:val="48"/>
+              </w:rPr>
+            </w:pPr>
+            <w:r>
+              <w:rPr>
+                <w:rFonts w:ascii="Raleway" w:cs="Raleway" w:eastAsia="Raleway" w:hAnsi="Raleway"/>
+                <w:b w:val="1"/>
+                <w:sz w:val="48"/>
+                <w:szCs w:val="48"/>
+                <w:rtl w:val="0"/>
+              </w:rPr>
               <w:t xml:space="preserve">Owen </w:t>
-              <w:br/>
+            </w:r>
+          </w:p>
+          <w:p>
+            <w:pPr>
+              <w:pageBreakBefore w:val="0"/>
+              <w:pBdr>
+                <w:top w:space="0" w:sz="0" w:val="nil"/>
+                <w:left w:space="0" w:sz="0" w:val="nil"/>
+                <w:bottom w:space="0" w:sz="0" w:val="nil"/>
+                <w:right w:space="0" w:sz="0" w:val="nil"/>
+                <w:between w:space="0" w:sz="0" w:val="nil"/>
+              </w:pBdr>
+              <w:shd w:fill="auto" w:val="clear"/>
+              <w:spacing w:before="0" w:line="240" w:lineRule="auto"/>
+              <w:rPr>
+                <w:rFonts w:ascii="Raleway" w:cs="Raleway" w:eastAsia="Raleway" w:hAnsi="Raleway"/>
+                <w:b w:val="1"/>
+                <w:sz w:val="48"/>
+                <w:szCs w:val="48"/>
+              </w:rPr>
+            </w:pPr>
+            <w:r>
+              <w:rPr>
+                <w:rFonts w:ascii="Raleway" w:cs="Raleway" w:eastAsia="Raleway" w:hAnsi="Raleway"/>
+                <w:b w:val="1"/>
+                <w:sz w:val="48"/>
+                <w:szCs w:val="48"/>
+                <w:rtl w:val="0"/>
+              </w:rPr>
               <w:t>Lee</w:t>
-              <w:br/>
-              <w:t>None</w:t>
-              <w:br/>
+            </w:r>
+          </w:p>
+          <w:p>
+            <w:pPr>
+              <w:pStyle w:val="Subtitle"/>
+              <w:keepNext w:val="0"/>
+              <w:keepLines w:val="0"/>
+              <w:pageBreakBefore w:val="0"/>
+              <w:pBdr>
+                <w:top w:space="0" w:sz="0" w:val="nil"/>
+                <w:left w:space="0" w:sz="0" w:val="nil"/>
+                <w:bottom w:space="0" w:sz="0" w:val="nil"/>
+                <w:right w:space="0" w:sz="0" w:val="nil"/>
+                <w:between w:space="0" w:sz="0" w:val="nil"/>
+              </w:pBdr>
+              <w:shd w:fill="auto" w:val="clear"/>
+              <w:rPr>
+                <w:i w:val="0"/>
+                <w:color w:val="f2511b"/>
+                <w:sz w:val="32"/>
+                <w:szCs w:val="32"/>
+              </w:rPr>
+            </w:pPr>
+            <w:bookmarkStart w:colFirst="0" w:colLast="0" w:name="_np1x19peam06" w:id="1"/>
+            <w:bookmarkEnd w:id="1"/>
+            <w:r>
+              <w:rPr>
+                <w:rtl w:val="0"/>
+              </w:rPr>
+              <w:t>Product owner</w:t>
+            </w:r>
+            <w:r>
+              <w:rPr>
+                <w:rtl w:val="0"/>
+              </w:rPr>
+            </w:r>
+          </w:p>
+          <w:p>
+            <w:pPr>
+              <w:pageBreakBefore w:val="0"/>
+              <w:widowControl w:val="0"/>
+              <w:pBdr>
+                <w:top w:space="0" w:sz="0" w:val="nil"/>
+                <w:left w:space="0" w:sz="0" w:val="nil"/>
+                <w:bottom w:space="0" w:sz="0" w:val="nil"/>
+                <w:right w:space="0" w:sz="0" w:val="nil"/>
+                <w:between w:space="0" w:sz="0" w:val="nil"/>
+              </w:pBdr>
+              <w:shd w:fill="auto" w:val="clear"/>
+              <w:spacing w:before="0" w:lineRule="auto"/>
+              <w:rPr>
+                <w:b w:val="1"/>
+              </w:rPr>
+            </w:pPr>
+            <w:r>
+              <w:rPr>
+                <w:rFonts w:ascii="Arial Unicode MS" w:cs="Arial Unicode MS" w:eastAsia="Arial Unicode MS" w:hAnsi="Arial Unicode MS"/>
+                <w:b w:val="1"/>
+                <w:sz w:val="28"/>
+                <w:szCs w:val="28"/>
+                <w:rtl w:val="0"/>
+              </w:rPr>
               <w:t>ㅡ</w:t>
-              <w:br/>
+            </w:r>
+            <w:r>
+              <w:rPr>
+                <w:rtl w:val="0"/>
+              </w:rPr>
+            </w:r>
+          </w:p>
+          <w:p>
+            <w:pPr>
+              <w:pageBreakBefore w:val="0"/>
+              <w:widowControl w:val="0"/>
+              <w:pBdr>
+                <w:top w:space="0" w:sz="0" w:val="nil"/>
+                <w:left w:space="0" w:sz="0" w:val="nil"/>
+                <w:bottom w:space="0" w:sz="0" w:val="nil"/>
+                <w:right w:space="0" w:sz="0" w:val="nil"/>
+                <w:between w:space="0" w:sz="0" w:val="nil"/>
+              </w:pBdr>
+              <w:shd w:fill="auto" w:val="clear"/>
+              <w:spacing w:before="200" w:lineRule="auto"/>
+              <w:rPr>
+                <w:b w:val="1"/>
+              </w:rPr>
+            </w:pPr>
+            <w:r>
+              <w:rPr>
+                <w:b w:val="1"/>
+                <w:rtl w:val="0"/>
+              </w:rPr>
               <w:t>Owen Lee</w:t>
-              <w:br/>
-              <w:br/>
+            </w:r>
+          </w:p>
+          <w:p>
+            <w:pPr>
+              <w:pageBreakBefore w:val="0"/>
+              <w:widowControl w:val="0"/>
+              <w:pBdr>
+                <w:top w:space="0" w:sz="0" w:val="nil"/>
+                <w:left w:space="0" w:sz="0" w:val="nil"/>
+                <w:bottom w:space="0" w:sz="0" w:val="nil"/>
+                <w:right w:space="0" w:sz="0" w:val="nil"/>
+                <w:between w:space="0" w:sz="0" w:val="nil"/>
+              </w:pBdr>
+              <w:shd w:fill="auto" w:val="clear"/>
+              <w:spacing w:before="0" w:lineRule="auto"/>
+              <w:rPr/>
+            </w:pPr>
+            <w:hyperlink r:id="rId6">
+              <w:r>
+                <w:rPr>
+                  <w:color w:val="1155cc"/>
+                  <w:u w:val="single"/>
+                  <w:rtl w:val="0"/>
+                </w:rPr>
+                <w:t xml:space="preserve">https://www.olee.dev/</w:t>
+              </w:r>
+            </w:hyperlink>
+            <w:r>
+              <w:rPr>
+                <w:rtl w:val="0"/>
+              </w:rPr>
+            </w:r>
+          </w:p>
+          <w:p>
+            <w:pPr>
+              <w:pageBreakBefore w:val="0"/>
+              <w:widowControl w:val="0"/>
+              <w:pBdr>
+                <w:top w:space="0" w:sz="0" w:val="nil"/>
+                <w:left w:space="0" w:sz="0" w:val="nil"/>
+                <w:bottom w:space="0" w:sz="0" w:val="nil"/>
+                <w:right w:space="0" w:sz="0" w:val="nil"/>
+                <w:between w:space="0" w:sz="0" w:val="nil"/>
+              </w:pBdr>
+              <w:shd w:fill="auto" w:val="clear"/>
+              <w:spacing w:before="0" w:lineRule="auto"/>
+              <w:rPr>
+                <w:color w:val="d44500"/>
+                <w:sz w:val="20"/>
+                <w:szCs w:val="20"/>
+              </w:rPr>
+            </w:pPr>
+            <w:r>
+              <w:rPr>
+                <w:color w:val="d44500"/>
+                <w:rtl w:val="0"/>
+              </w:rPr>
               <w:t>+1 902 691 7070</w:t>
-              <w:br/>
+            </w:r>
+            <w:r>
+              <w:rPr>
+                <w:rtl w:val="0"/>
+              </w:rPr>
+            </w:r>
+          </w:p>
+          <w:p>
+            <w:pPr>
+              <w:pageBreakBefore w:val="0"/>
+              <w:widowControl w:val="0"/>
+              <w:pBdr>
+                <w:top w:space="0" w:sz="0" w:val="nil"/>
+                <w:left w:space="0" w:sz="0" w:val="nil"/>
+                <w:bottom w:space="0" w:sz="0" w:val="nil"/>
+                <w:right w:space="0" w:sz="0" w:val="nil"/>
+                <w:between w:space="0" w:sz="0" w:val="nil"/>
+              </w:pBdr>
+              <w:shd w:fill="auto" w:val="clear"/>
+              <w:spacing w:before="0" w:lineRule="auto"/>
+              <w:rPr>
+                <w:color w:val="d44500"/>
+                <w:sz w:val="20"/>
+                <w:szCs w:val="20"/>
+              </w:rPr>
+            </w:pPr>
+            <w:r>
+              <w:rPr>
+                <w:color w:val="d44500"/>
+                <w:rtl w:val="0"/>
+              </w:rPr>
               <w:t>owendlee2@gmail.com</w:t>
+            </w:r>
+            <w:r>
+              <w:rPr>
+                <w:rtl w:val="0"/>
+              </w:rPr>
             </w:r>
           </w:p>
         </w:tc>
@@ -95,44 +331,544 @@
             </w:tcMar>
           </w:tcPr>
           <w:p>
-            <w:r>
-              <w:br/>
-              <w:t>09/25/23</w:t>
-              <w:br/>
-              <w:t>TalentiertStudiert</w:t>
-              <w:br/>
-              <w:t>None</w:t>
-              <w:br/>
+            <w:pPr>
+              <w:pStyle w:val="Heading2"/>
+              <w:keepNext w:val="0"/>
+              <w:keepLines w:val="0"/>
+              <w:pageBreakBefore w:val="0"/>
+              <w:widowControl w:val="0"/>
+              <w:pBdr>
+                <w:top w:space="0" w:sz="0" w:val="nil"/>
+                <w:left w:space="0" w:sz="0" w:val="nil"/>
+                <w:bottom w:space="0" w:sz="0" w:val="nil"/>
+                <w:right w:space="0" w:sz="0" w:val="nil"/>
+                <w:between w:space="0" w:sz="0" w:val="nil"/>
+              </w:pBdr>
+              <w:shd w:fill="auto" w:val="clear"/>
+              <w:spacing w:before="0" w:lineRule="auto"/>
+              <w:rPr>
+                <w:sz w:val="22"/>
+                <w:szCs w:val="22"/>
+              </w:rPr>
+            </w:pPr>
+            <w:bookmarkStart w:colFirst="0" w:colLast="0" w:name="_p4f3lvfon4kg" w:id="2"/>
+            <w:bookmarkEnd w:id="2"/>
+            <w:r>
+              <w:rPr>
+                <w:b w:val="0"/>
+                <w:color w:val="666666"/>
+                <w:sz w:val="18"/>
+                <w:szCs w:val="18"/>
+              </w:rPr>
+            </w:r>
+            <w:r>
+              <w:rPr>
+                <w:rtl w:val="0"/>
+              </w:rPr>
+            </w:r>
+          </w:p>
+          <w:p>
+            <w:pPr>
+              <w:pageBreakBefore w:val="0"/>
+              <w:widowControl w:val="0"/>
+              <w:pBdr>
+                <w:top w:space="0" w:sz="0" w:val="nil"/>
+                <w:left w:space="0" w:sz="0" w:val="nil"/>
+                <w:bottom w:space="0" w:sz="0" w:val="nil"/>
+                <w:right w:space="0" w:sz="0" w:val="nil"/>
+                <w:between w:space="0" w:sz="0" w:val="nil"/>
+              </w:pBdr>
+              <w:shd w:fill="auto" w:val="clear"/>
+              <w:spacing w:before="200" w:lineRule="auto"/>
+              <w:rPr>
+                <w:color w:val="666666"/>
+                <w:sz w:val="20"/>
+                <w:szCs w:val="20"/>
+              </w:rPr>
+            </w:pPr>
+            <w:r>
+              <w:rPr>
+                <w:color w:val="666666"/>
+                <w:rtl w:val="0"/>
+              </w:rPr>
+              <w:t>September 26, 2023</w:t>
+            </w:r>
+            <w:r>
+              <w:rPr>
+                <w:rtl w:val="0"/>
+              </w:rPr>
+            </w:r>
+          </w:p>
+          <w:p>
+            <w:pPr>
+              <w:pStyle w:val="Heading1"/>
+              <w:pageBreakBefore w:val="0"/>
+              <w:widowControl w:val="0"/>
+              <w:pBdr>
+                <w:top w:space="0" w:sz="0" w:val="nil"/>
+                <w:left w:space="0" w:sz="0" w:val="nil"/>
+                <w:bottom w:space="0" w:sz="0" w:val="nil"/>
+                <w:right w:space="0" w:sz="0" w:val="nil"/>
+                <w:between w:space="0" w:sz="0" w:val="nil"/>
+              </w:pBdr>
+              <w:shd w:fill="auto" w:val="clear"/>
+              <w:spacing w:before="480" w:lineRule="auto"/>
+              <w:rPr/>
+            </w:pPr>
+            <w:bookmarkStart w:colFirst="0" w:colLast="0" w:name="_387wrthhx46m" w:id="3"/>
+            <w:bookmarkEnd w:id="3"/>
+            <w:r>
+              <w:rPr>
+                <w:sz w:val="22"/>
+                <w:szCs w:val="22"/>
+                <w:rtl w:val="0"/>
+              </w:rPr>
+              <w:t>HelloFresh</w:t>
+            </w:r>
+            <w:r>
+              <w:rPr>
+                <w:rtl w:val="0"/>
+              </w:rPr>
+            </w:r>
+          </w:p>
+          <w:p>
+            <w:pPr>
+              <w:pageBreakBefore w:val="0"/>
+              <w:widowControl w:val="0"/>
+              <w:pBdr>
+                <w:top w:space="0" w:sz="0" w:val="nil"/>
+                <w:left w:space="0" w:sz="0" w:val="nil"/>
+                <w:bottom w:space="0" w:sz="0" w:val="nil"/>
+                <w:right w:space="0" w:sz="0" w:val="nil"/>
+                <w:between w:space="0" w:sz="0" w:val="nil"/>
+              </w:pBdr>
+              <w:shd w:fill="auto" w:val="clear"/>
+              <w:spacing w:before="0" w:line="240" w:lineRule="auto"/>
+              <w:rPr/>
+            </w:pPr>
+            <w:r>
+              <w:rPr>
+                <w:rtl w:val="0"/>
+              </w:rPr>
+              <w:t>Product owner</w:t>
+            </w:r>
+            <w:r>
+              <w:rPr>
+                <w:rtl w:val="0"/>
+              </w:rPr>
+            </w:r>
+          </w:p>
+          <w:p>
+            <w:pPr>
+              <w:pageBreakBefore w:val="0"/>
+              <w:widowControl w:val="0"/>
+              <w:pBdr>
+                <w:top w:space="0" w:sz="0" w:val="nil"/>
+                <w:left w:space="0" w:sz="0" w:val="nil"/>
+                <w:bottom w:space="0" w:sz="0" w:val="nil"/>
+                <w:right w:space="0" w:sz="0" w:val="nil"/>
+                <w:between w:space="0" w:sz="0" w:val="nil"/>
+              </w:pBdr>
+              <w:shd w:fill="auto" w:val="clear"/>
+              <w:spacing w:before="0" w:line="240" w:lineRule="auto"/>
+              <w:rPr/>
+            </w:pPr>
+            <w:r>
+              <w:rPr>
+                <w:rtl w:val="0"/>
+              </w:rPr>
               <w:t>Berlin, DE</w:t>
-              <w:br/>
-              <w:br/>
-              <w:t>Dear Hiring Manager,</w:t>
-              <w:br/>
-              <w:br/>
+            </w:r>
+          </w:p>
+          <w:p>
+            <w:pPr>
+              <w:pageBreakBefore w:val="0"/>
+              <w:widowControl w:val="0"/>
+              <w:pBdr>
+                <w:top w:space="0" w:sz="0" w:val="nil"/>
+                <w:left w:space="0" w:sz="0" w:val="nil"/>
+                <w:bottom w:space="0" w:sz="0" w:val="nil"/>
+                <w:right w:space="0" w:sz="0" w:val="nil"/>
+                <w:between w:space="0" w:sz="0" w:val="nil"/>
+              </w:pBdr>
+              <w:shd w:fill="auto" w:val="clear"/>
+              <w:spacing w:before="0" w:line="240" w:lineRule="auto"/>
+              <w:rPr/>
+            </w:pPr>
+            <w:r>
+              <w:rPr>
+                <w:rtl w:val="0"/>
+              </w:rPr>
+            </w:r>
+          </w:p>
+          <w:p>
+            <w:pPr>
+              <w:pageBreakBefore w:val="0"/>
+              <w:widowControl w:val="0"/>
+              <w:pBdr>
+                <w:top w:space="0" w:sz="0" w:val="nil"/>
+                <w:left w:space="0" w:sz="0" w:val="nil"/>
+                <w:bottom w:space="0" w:sz="0" w:val="nil"/>
+                <w:right w:space="0" w:sz="0" w:val="nil"/>
+                <w:between w:space="0" w:sz="0" w:val="nil"/>
+              </w:pBdr>
+              <w:shd w:fill="auto" w:val="clear"/>
+              <w:spacing w:before="0" w:line="240" w:lineRule="auto"/>
+              <w:rPr>
+                <w:color w:val="434343"/>
+              </w:rPr>
+            </w:pPr>
+            <w:r>
+              <w:rPr>
+                <w:color w:val="434343"/>
+                <w:sz w:val="20"/>
+                <w:szCs w:val="20"/>
+                <w:rtl w:val="0"/>
+              </w:rPr>
+              <w:t xml:space="preserve">Dear </w:t>
+            </w:r>
+            <w:r>
+              <w:rPr>
+                <w:color w:val="434343"/>
+                <w:rtl w:val="0"/>
+              </w:rPr>
+              <w:t>Hiring Manager</w:t>
+            </w:r>
+            <w:r>
+              <w:rPr>
+                <w:color w:val="434343"/>
+                <w:sz w:val="20"/>
+                <w:szCs w:val="20"/>
+                <w:rtl w:val="0"/>
+              </w:rPr>
+              <w:t>,</w:t>
+            </w:r>
+            <w:r>
+              <w:rPr>
+                <w:rtl w:val="0"/>
+              </w:rPr>
+            </w:r>
+          </w:p>
+          <w:p>
+            <w:pPr>
+              <w:widowControl w:val="0"/>
+              <w:spacing w:before="0" w:lineRule="auto"/>
+              <w:rPr>
+                <w:color w:val="434343"/>
+              </w:rPr>
+            </w:pPr>
+            <w:r>
+              <w:rPr>
+                <w:rtl w:val="0"/>
+              </w:rPr>
+            </w:r>
+          </w:p>
+          <w:p>
+            <w:pPr>
+              <w:widowControl w:val="0"/>
+              <w:spacing w:before="0" w:lineRule="auto"/>
+              <w:rPr>
+                <w:b w:val="1"/>
+                <w:color w:val="434343"/>
+              </w:rPr>
+            </w:pPr>
+            <w:r>
+              <w:rPr>
+                <w:b w:val="1"/>
+                <w:color w:val="434343"/>
+                <w:rtl w:val="0"/>
+              </w:rPr>
               <w:t>I am a people-focused software engineer with a proven track record in driving both technical and organizational facets of ambitious projects.</w:t>
-              <w:br/>
-              <w:br/>
-              <w:t xml:space="preserve">With three years of team lead experience, a robust technical background and passion for bold and dynamic workplaces, I am thrilled to apply for the open position of None at TalentiertStudiert. </w:t>
-              <w:br/>
-              <w:br/>
+            </w:r>
+          </w:p>
+          <w:p>
+            <w:pPr>
+              <w:widowControl w:val="0"/>
+              <w:spacing w:before="0" w:lineRule="auto"/>
+              <w:rPr>
+                <w:color w:val="434343"/>
+              </w:rPr>
+            </w:pPr>
+            <w:r>
+              <w:rPr>
+                <w:rtl w:val="0"/>
+              </w:rPr>
+            </w:r>
+          </w:p>
+          <w:p>
+            <w:pPr>
+              <w:widowControl w:val="0"/>
+              <w:spacing w:before="0" w:lineRule="auto"/>
+              <w:rPr>
+                <w:color w:val="434343"/>
+              </w:rPr>
+            </w:pPr>
+            <w:r>
+              <w:rPr>
+                <w:color w:val="434343"/>
+                <w:rtl w:val="0"/>
+              </w:rPr>
+              <w:t xml:space="preserve">With three years of team lead experience, a robust technical background and passion for bold and dynamic workplaces, I am thrilled to apply for the open position of Product owner at HelloFresh. </w:t>
+            </w:r>
+            <w:r>
+              <w:rPr>
+                <w:rtl w:val="0"/>
+              </w:rPr>
+            </w:r>
+          </w:p>
+          <w:p>
+            <w:pPr>
+              <w:widowControl w:val="0"/>
+              <w:spacing w:before="0" w:lineRule="auto"/>
+              <w:rPr>
+                <w:color w:val="434343"/>
+              </w:rPr>
+            </w:pPr>
+            <w:r>
+              <w:rPr>
+                <w:rtl w:val="0"/>
+              </w:rPr>
+            </w:r>
+          </w:p>
+          <w:p>
+            <w:pPr>
+              <w:widowControl w:val="0"/>
+              <w:spacing w:before="0" w:lineRule="auto"/>
+              <w:rPr>
+                <w:color w:val="434343"/>
+              </w:rPr>
+            </w:pPr>
+            <w:r>
+              <w:rPr>
+                <w:color w:val="434343"/>
+                <w:rtl w:val="0"/>
+              </w:rPr>
               <w:t xml:space="preserve">At Summit Reforestation, I led timely and budget-compliant projects, securing repeat clients and achieving over 50% crew retention season-to-season. My experience in diverse team management and logistics, though unconventional, equips me uniquely for success in this multi-stakeholder role. </w:t>
-              <w:br/>
-              <w:br/>
+            </w:r>
+          </w:p>
+          <w:p>
+            <w:pPr>
+              <w:widowControl w:val="0"/>
+              <w:spacing w:before="0" w:lineRule="auto"/>
+              <w:rPr>
+                <w:color w:val="434343"/>
+              </w:rPr>
+            </w:pPr>
+            <w:r>
+              <w:rPr>
+                <w:rtl w:val="0"/>
+              </w:rPr>
+            </w:r>
+          </w:p>
+          <w:p>
+            <w:pPr>
+              <w:widowControl w:val="0"/>
+              <w:spacing w:before="0" w:lineRule="auto"/>
+              <w:rPr>
+                <w:color w:val="434343"/>
+              </w:rPr>
+            </w:pPr>
+            <w:r>
+              <w:rPr>
+                <w:color w:val="434343"/>
+                <w:rtl w:val="0"/>
+              </w:rPr>
               <w:t xml:space="preserve">My methodical focus on taking a holistic approach to problems and robust experience in interviewing, technical writing and presenting skills ensures that I can curate and uphold a streamlined and metric driven product strategy. I successfully applied these skills as a Head Training Coordinator where I successfully developed and introduced a modular training program to expedite the onboarding process and reduce repetitive-use injuries for the company's 450+ employees. </w:t>
-              <w:br/>
-              <w:br/>
-              <w:t>Alongside my commitment to soft skills, I am proficient in React, TypeScript and Python, and experienced with SQL databases, AWS and Serverless infrastructure. I’ve used these tools to contribute to full stack features of enterprise SaaS solutions for Terris Earth Intelligence and built a suite of projects, some of which are showcased at .</w:t>
-              <w:br/>
-              <w:br/>
-              <w:t>TalentiertStudiert's vision of creating a balanced work-life ecosystem resonates with my drive for dynamic workplaces and my aspiration to grow long-term with a fast-paced organization. My skills in software development and technical leadership, paired with my readiness to seize new challenges, will unequivocally contribute to the strategic development of your software stacks.</w:t>
-              <w:br/>
-              <w:t>Thank you for considering my application. I am eager to delve deeper into how my skills and experiences can further TalentiertStudiert’s objectives.</w:t>
-              <w:br/>
+            </w:r>
+          </w:p>
+          <w:p>
+            <w:pPr>
+              <w:widowControl w:val="0"/>
+              <w:spacing w:before="0" w:lineRule="auto"/>
+              <w:rPr>
+                <w:color w:val="434343"/>
+              </w:rPr>
+            </w:pPr>
+            <w:r>
+              <w:rPr>
+                <w:rtl w:val="0"/>
+              </w:rPr>
+            </w:r>
+          </w:p>
+          <w:p>
+            <w:pPr>
+              <w:widowControl w:val="0"/>
+              <w:spacing w:before="0" w:lineRule="auto"/>
+              <w:rPr>
+                <w:color w:val="434343"/>
+              </w:rPr>
+            </w:pPr>
+            <w:r>
+              <w:rPr>
+                <w:color w:val="434343"/>
+                <w:rtl w:val="0"/>
+              </w:rPr>
+              <w:t xml:space="preserve">Alongside my commitment to soft skills, I am </w:t>
+            </w:r>
+            <w:r>
+              <w:rPr>
+                <w:b w:val="1"/>
+                <w:color w:val="434343"/>
+                <w:rtl w:val="0"/>
+              </w:rPr>
+              <w:t>proficient in React, TypeScript and Python</w:t>
+            </w:r>
+            <w:r>
+              <w:rPr>
+                <w:color w:val="434343"/>
+                <w:rtl w:val="0"/>
+              </w:rPr>
+              <w:t xml:space="preserve">, and experienced with SQL databases, AWS and Serverless infrastructure. I’ve used these tools to </w:t>
+            </w:r>
+            <w:r>
+              <w:rPr>
+                <w:b w:val="1"/>
+                <w:color w:val="434343"/>
+                <w:rtl w:val="0"/>
+              </w:rPr>
+              <w:t>contribute to full stack features of enterprise SaaS solutions</w:t>
+            </w:r>
+            <w:r>
+              <w:rPr>
+                <w:color w:val="434343"/>
+                <w:rtl w:val="0"/>
+              </w:rPr>
+              <w:t xml:space="preserve"> for Terris Earth Intelligence and built a suite of projects, some of which are showcased at </w:t>
+            </w:r>
+            <w:hyperlink r:id="rId8">
+              <w:r>
+                <w:rPr>
+                  <w:color w:val="1155cc"/>
+                  <w:u w:val="single"/>
+                  <w:rtl w:val="0"/>
+                </w:rPr>
+                <w:t xml:space="preserve">www.olee.dev</w:t>
+              </w:r>
+            </w:hyperlink>
+            <w:r>
+              <w:rPr>
+                <w:color w:val="434343"/>
+                <w:rtl w:val="0"/>
+              </w:rPr>
+              <w:t>.</w:t>
+            </w:r>
+          </w:p>
+          <w:p>
+            <w:pPr>
+              <w:widowControl w:val="0"/>
+              <w:spacing w:before="0" w:lineRule="auto"/>
+              <w:rPr>
+                <w:color w:val="434343"/>
+              </w:rPr>
+            </w:pPr>
+            <w:r>
+              <w:rPr>
+                <w:rtl w:val="0"/>
+              </w:rPr>
+            </w:r>
+          </w:p>
+          <w:p>
+            <w:pPr>
+              <w:widowControl w:val="0"/>
+              <w:spacing w:before="0" w:lineRule="auto"/>
+              <w:rPr>
+                <w:color w:val="434343"/>
+              </w:rPr>
+            </w:pPr>
+            <w:r>
+              <w:rPr>
+                <w:color w:val="434343"/>
+                <w:rtl w:val="0"/>
+              </w:rPr>
+              <w:t>I am drawn to HelloFresh for its dynamic and innovative environment that resonates with my passion for growth-focused roles. With my proficiency in software engineering and knack for inspiring collaboration, I am excited to contribute towards creating intuitive customer-facing products and driving HelloFresh’s business growth.</w:t>
+            </w:r>
+          </w:p>
+          <w:p>
+            <w:pPr>
+              <w:widowControl w:val="0"/>
+              <w:rPr>
+                <w:color w:val="434343"/>
+              </w:rPr>
+            </w:pPr>
+            <w:r>
+              <w:rPr>
+                <w:color w:val="434343"/>
+                <w:rtl w:val="0"/>
+              </w:rPr>
+              <w:t>Thank you for considering my application. I am eager to delve deeper into how my skills and experiences can further HelloFresh’s objectives.</w:t>
+            </w:r>
+          </w:p>
+          <w:p>
+            <w:pPr>
+              <w:widowControl w:val="0"/>
+              <w:rPr>
+                <w:color w:val="434343"/>
+              </w:rPr>
+            </w:pPr>
+            <w:r>
+              <w:rPr>
+                <w:color w:val="434343"/>
+                <w:rtl w:val="0"/>
+              </w:rPr>
               <w:t>Kind Regards,</w:t>
-              <w:br/>
+            </w:r>
+            <w:r>
+              <w:rPr>
+                <w:rtl w:val="0"/>
+              </w:rPr>
+            </w:r>
+          </w:p>
+          <w:p>
+            <w:pPr>
+              <w:pStyle w:val="Heading2"/>
+              <w:pageBreakBefore w:val="0"/>
+              <w:widowControl w:val="0"/>
+              <w:pBdr>
+                <w:top w:space="0" w:sz="0" w:val="nil"/>
+                <w:left w:space="0" w:sz="0" w:val="nil"/>
+                <w:bottom w:space="0" w:sz="0" w:val="nil"/>
+                <w:right w:space="0" w:sz="0" w:val="nil"/>
+                <w:between w:space="0" w:sz="0" w:val="nil"/>
+              </w:pBdr>
+              <w:shd w:fill="auto" w:val="clear"/>
+              <w:rPr/>
+            </w:pPr>
+            <w:bookmarkStart w:colFirst="0" w:colLast="0" w:name="_l28qqe692yqy" w:id="4"/>
+            <w:bookmarkEnd w:id="4"/>
+            <w:r>
+              <w:rPr>
+                <w:sz w:val="22"/>
+                <w:szCs w:val="22"/>
+                <w:rtl w:val="0"/>
+              </w:rPr>
               <w:t>Owen Lee</w:t>
-              <w:br/>
-              <w:br/>
+            </w:r>
+            <w:r>
+              <w:rPr>
+                <w:rtl w:val="0"/>
+              </w:rPr>
+            </w:r>
+          </w:p>
+          <w:p>
+            <w:pPr>
+              <w:spacing w:before="0" w:line="240" w:lineRule="auto"/>
+              <w:rPr/>
+            </w:pPr>
+            <w:r>
+              <w:rPr>
+                <w:rtl w:val="0"/>
+              </w:rPr>
+            </w:r>
+          </w:p>
+          <w:p>
+            <w:pPr>
+              <w:spacing w:before="0" w:line="240" w:lineRule="auto"/>
+              <w:rPr/>
+            </w:pPr>
+            <w:r>
+              <w:rPr>
+                <w:rtl w:val="0"/>
+              </w:rPr>
             </w:r>
           </w:p>
         </w:tc>
@@ -148,7 +884,11 @@
           <w:szCs w:val="24"/>
         </w:rPr>
       </w:pPr>
-      <w:r/>
+      <w:r>
+        <w:rPr>
+          <w:rtl w:val="0"/>
+        </w:rPr>
+      </w:r>
     </w:p>
     <w:sectPr>
       <w:headerReference w:type="default" r:id="rId9"/>
@@ -167,7 +907,6 @@
     <w:pPr>
       <w:pStyle w:val="Footer"/>
     </w:pPr>
-    <w:r/>
   </w:p>
 </w:ftr>
 </file>
@@ -178,7 +917,6 @@
     <w:pPr>
       <w:pStyle w:val="Header"/>
     </w:pPr>
-    <w:r/>
   </w:p>
 </w:hdr>
 </file>

</xml_diff>